<commit_message>
automatische wapens + todo
</commit_message>
<xml_diff>
--- a/te doen!.docx
+++ b/te doen!.docx
@@ -71,287 +71,291 @@
         </w:rPr>
         <w:t xml:space="preserve"> Menu</w:t>
       </w:r>
-    </w:p>
-    <w:p>
-      <w:pPr>
-        <w:pStyle w:val="ListParagraph"/>
-        <w:numPr>
-          <w:ilvl w:val="0"/>
-          <w:numId w:val="1"/>
-        </w:numPr>
-        <w:rPr>
-          <w:color w:val="FF0000"/>
-          <w:lang w:val="nl-NL"/>
-        </w:rPr>
-      </w:pPr>
-      <w:r>
-        <w:rPr>
-          <w:color w:val="FF0000"/>
-          <w:lang w:val="nl-NL"/>
-        </w:rPr>
-        <w:t>Speler naam</w:t>
-      </w:r>
-    </w:p>
-    <w:p>
-      <w:pPr>
-        <w:pStyle w:val="ListParagraph"/>
-        <w:numPr>
-          <w:ilvl w:val="0"/>
-          <w:numId w:val="1"/>
-        </w:numPr>
-        <w:rPr>
-          <w:lang w:val="nl-NL"/>
-        </w:rPr>
-      </w:pPr>
-      <w:r>
-        <w:rPr>
-          <w:lang w:val="nl-NL"/>
-        </w:rPr>
-        <w:t>Automatische wapens (</w:t>
-      </w:r>
-      <w:proofErr w:type="spellStart"/>
-      <w:r>
-        <w:rPr>
-          <w:lang w:val="nl-NL"/>
-        </w:rPr>
-        <w:t>cooldown</w:t>
-      </w:r>
-      <w:proofErr w:type="spellEnd"/>
-      <w:r>
-        <w:rPr>
-          <w:lang w:val="nl-NL"/>
-        </w:rPr>
-        <w:t>)</w:t>
-      </w:r>
-    </w:p>
-    <w:p>
-      <w:pPr>
-        <w:pStyle w:val="ListParagraph"/>
-        <w:numPr>
-          <w:ilvl w:val="0"/>
-          <w:numId w:val="1"/>
-        </w:numPr>
-        <w:rPr>
-          <w:lang w:val="nl-NL"/>
-        </w:rPr>
-      </w:pPr>
-      <w:r>
-        <w:rPr>
-          <w:lang w:val="nl-NL"/>
-        </w:rPr>
-        <w:t>Voetstappen syncen</w:t>
-      </w:r>
-    </w:p>
-    <w:p>
-      <w:pPr>
-        <w:pStyle w:val="ListParagraph"/>
-        <w:numPr>
-          <w:ilvl w:val="0"/>
-          <w:numId w:val="1"/>
-        </w:numPr>
-        <w:rPr>
-          <w:color w:val="FF0000"/>
-          <w:lang w:val="nl-NL"/>
-        </w:rPr>
-      </w:pPr>
-      <w:proofErr w:type="spellStart"/>
-      <w:r>
-        <w:rPr>
-          <w:color w:val="FF0000"/>
-          <w:lang w:val="nl-NL"/>
-        </w:rPr>
-        <w:t>Player</w:t>
-      </w:r>
-      <w:proofErr w:type="spellEnd"/>
-      <w:r>
-        <w:rPr>
-          <w:color w:val="FF0000"/>
-          <w:lang w:val="nl-NL"/>
-        </w:rPr>
-        <w:t xml:space="preserve"> </w:t>
-      </w:r>
-      <w:proofErr w:type="spellStart"/>
-      <w:r>
-        <w:rPr>
-          <w:color w:val="FF0000"/>
-          <w:lang w:val="nl-NL"/>
-        </w:rPr>
-        <w:t>models</w:t>
-      </w:r>
-      <w:proofErr w:type="spellEnd"/>
-    </w:p>
-    <w:p>
-      <w:pPr>
-        <w:pStyle w:val="ListParagraph"/>
-        <w:numPr>
-          <w:ilvl w:val="0"/>
-          <w:numId w:val="1"/>
-        </w:numPr>
-        <w:rPr>
-          <w:lang w:val="nl-NL"/>
-        </w:rPr>
-      </w:pPr>
-      <w:r>
-        <w:rPr>
-          <w:lang w:val="nl-NL"/>
-        </w:rPr>
-        <w:t>Buk (</w:t>
-      </w:r>
-      <w:proofErr w:type="spellStart"/>
-      <w:r>
-        <w:rPr>
-          <w:lang w:val="nl-NL"/>
-        </w:rPr>
-        <w:t>crouch</w:t>
-      </w:r>
-      <w:proofErr w:type="spellEnd"/>
-      <w:r>
-        <w:rPr>
-          <w:lang w:val="nl-NL"/>
-        </w:rPr>
-        <w:t>) functie (</w:t>
-      </w:r>
-      <w:proofErr w:type="spellStart"/>
-      <w:r>
-        <w:rPr>
-          <w:lang w:val="nl-NL"/>
-        </w:rPr>
-        <w:t>player</w:t>
-      </w:r>
-      <w:proofErr w:type="spellEnd"/>
-      <w:r>
-        <w:rPr>
-          <w:lang w:val="nl-NL"/>
-        </w:rPr>
-        <w:t xml:space="preserve"> controller) + netwerk</w:t>
-      </w:r>
-    </w:p>
-    <w:p>
-      <w:pPr>
-        <w:pStyle w:val="ListParagraph"/>
-        <w:numPr>
-          <w:ilvl w:val="0"/>
-          <w:numId w:val="1"/>
-        </w:numPr>
-        <w:rPr>
-          <w:lang w:val="nl-NL"/>
-        </w:rPr>
-      </w:pPr>
-      <w:r>
-        <w:rPr>
-          <w:lang w:val="nl-NL"/>
-        </w:rPr>
-        <w:t>Loop input tegenhouden lucht (</w:t>
-      </w:r>
-      <w:proofErr w:type="spellStart"/>
-      <w:r>
-        <w:rPr>
-          <w:lang w:val="nl-NL"/>
-        </w:rPr>
-        <w:t>player</w:t>
-      </w:r>
-      <w:proofErr w:type="spellEnd"/>
-      <w:r>
-        <w:rPr>
-          <w:lang w:val="nl-NL"/>
-        </w:rPr>
-        <w:t xml:space="preserve"> controller)</w:t>
-      </w:r>
-    </w:p>
-    <w:p>
-      <w:pPr>
-        <w:pStyle w:val="ListParagraph"/>
-        <w:numPr>
-          <w:ilvl w:val="0"/>
-          <w:numId w:val="1"/>
-        </w:numPr>
-      </w:pPr>
-      <w:r>
-        <w:t>Flash muzzle</w:t>
-      </w:r>
-      <w:r>
-        <w:t xml:space="preserve"> </w:t>
-      </w:r>
-      <w:r>
-        <w:t>+</w:t>
-      </w:r>
-      <w:r>
-        <w:t xml:space="preserve"> </w:t>
-      </w:r>
-      <w:r>
-        <w:t xml:space="preserve">light + line renderer </w:t>
-      </w:r>
-      <w:proofErr w:type="spellStart"/>
-      <w:r>
-        <w:t>netwerk</w:t>
-      </w:r>
-      <w:proofErr w:type="spellEnd"/>
-    </w:p>
-    <w:p>
-      <w:pPr>
-        <w:pStyle w:val="ListParagraph"/>
-        <w:numPr>
-          <w:ilvl w:val="0"/>
-          <w:numId w:val="1"/>
-        </w:numPr>
-      </w:pPr>
-      <w:proofErr w:type="spellStart"/>
-      <w:r>
-        <w:t>Dood-animaties</w:t>
-      </w:r>
-      <w:proofErr w:type="spellEnd"/>
-    </w:p>
-    <w:p>
-      <w:pPr>
-        <w:pStyle w:val="ListParagraph"/>
-        <w:numPr>
-          <w:ilvl w:val="0"/>
-          <w:numId w:val="1"/>
-        </w:numPr>
-      </w:pPr>
-      <w:proofErr w:type="spellStart"/>
-      <w:r>
-        <w:t>Geluid</w:t>
-      </w:r>
-      <w:proofErr w:type="spellEnd"/>
-    </w:p>
-    <w:p>
-      <w:pPr>
-        <w:pStyle w:val="ListParagraph"/>
-        <w:numPr>
-          <w:ilvl w:val="0"/>
-          <w:numId w:val="1"/>
-        </w:numPr>
-        <w:rPr>
-          <w:lang w:val="nl-NL"/>
-        </w:rPr>
-      </w:pPr>
-      <w:r>
-        <w:rPr>
-          <w:lang w:val="nl-NL"/>
-        </w:rPr>
-        <w:t>Tafels en stoelen II (interessante tafels en stoelen)</w:t>
-      </w:r>
-    </w:p>
-    <w:p>
-      <w:pPr>
-        <w:pStyle w:val="ListParagraph"/>
-        <w:numPr>
-          <w:ilvl w:val="0"/>
-          <w:numId w:val="1"/>
-        </w:numPr>
-        <w:rPr>
-          <w:lang w:val="nl-NL"/>
-        </w:rPr>
-      </w:pPr>
-      <w:r>
-        <w:rPr>
-          <w:lang w:val="nl-NL"/>
-        </w:rPr>
-        <w:t>Textures</w:t>
-      </w:r>
       <w:bookmarkStart w:id="0" w:name="_GoBack"/>
       <w:bookmarkEnd w:id="0"/>
+    </w:p>
+    <w:p>
+      <w:pPr>
+        <w:pStyle w:val="ListParagraph"/>
+        <w:numPr>
+          <w:ilvl w:val="0"/>
+          <w:numId w:val="1"/>
+        </w:numPr>
+        <w:rPr>
+          <w:color w:val="FF0000"/>
+          <w:lang w:val="nl-NL"/>
+        </w:rPr>
+      </w:pPr>
+      <w:r>
+        <w:rPr>
+          <w:color w:val="FF0000"/>
+          <w:lang w:val="nl-NL"/>
+        </w:rPr>
+        <w:t>Speler naam</w:t>
+      </w:r>
+    </w:p>
+    <w:p>
+      <w:pPr>
+        <w:pStyle w:val="ListParagraph"/>
+        <w:numPr>
+          <w:ilvl w:val="0"/>
+          <w:numId w:val="1"/>
+        </w:numPr>
+        <w:rPr>
+          <w:strike/>
+          <w:lang w:val="nl-NL"/>
+        </w:rPr>
+      </w:pPr>
+      <w:r>
+        <w:rPr>
+          <w:strike/>
+          <w:lang w:val="nl-NL"/>
+        </w:rPr>
+        <w:t>Automatische wapens (</w:t>
+      </w:r>
+      <w:proofErr w:type="spellStart"/>
+      <w:r>
+        <w:rPr>
+          <w:strike/>
+          <w:lang w:val="nl-NL"/>
+        </w:rPr>
+        <w:t>cooldown</w:t>
+      </w:r>
+      <w:proofErr w:type="spellEnd"/>
+      <w:r>
+        <w:rPr>
+          <w:strike/>
+          <w:lang w:val="nl-NL"/>
+        </w:rPr>
+        <w:t>)</w:t>
+      </w:r>
+    </w:p>
+    <w:p>
+      <w:pPr>
+        <w:pStyle w:val="ListParagraph"/>
+        <w:numPr>
+          <w:ilvl w:val="0"/>
+          <w:numId w:val="1"/>
+        </w:numPr>
+        <w:rPr>
+          <w:lang w:val="nl-NL"/>
+        </w:rPr>
+      </w:pPr>
+      <w:r>
+        <w:rPr>
+          <w:lang w:val="nl-NL"/>
+        </w:rPr>
+        <w:t>Voetstappen syncen</w:t>
+      </w:r>
+    </w:p>
+    <w:p>
+      <w:pPr>
+        <w:pStyle w:val="ListParagraph"/>
+        <w:numPr>
+          <w:ilvl w:val="0"/>
+          <w:numId w:val="1"/>
+        </w:numPr>
+        <w:rPr>
+          <w:color w:val="FF0000"/>
+          <w:lang w:val="nl-NL"/>
+        </w:rPr>
+      </w:pPr>
+      <w:proofErr w:type="spellStart"/>
+      <w:r>
+        <w:rPr>
+          <w:color w:val="FF0000"/>
+          <w:lang w:val="nl-NL"/>
+        </w:rPr>
+        <w:t>Player</w:t>
+      </w:r>
+      <w:proofErr w:type="spellEnd"/>
+      <w:r>
+        <w:rPr>
+          <w:color w:val="FF0000"/>
+          <w:lang w:val="nl-NL"/>
+        </w:rPr>
+        <w:t xml:space="preserve"> </w:t>
+      </w:r>
+      <w:proofErr w:type="spellStart"/>
+      <w:r>
+        <w:rPr>
+          <w:color w:val="FF0000"/>
+          <w:lang w:val="nl-NL"/>
+        </w:rPr>
+        <w:t>models</w:t>
+      </w:r>
+      <w:proofErr w:type="spellEnd"/>
+    </w:p>
+    <w:p>
+      <w:pPr>
+        <w:pStyle w:val="ListParagraph"/>
+        <w:numPr>
+          <w:ilvl w:val="0"/>
+          <w:numId w:val="1"/>
+        </w:numPr>
+        <w:rPr>
+          <w:lang w:val="nl-NL"/>
+        </w:rPr>
+      </w:pPr>
+      <w:r>
+        <w:rPr>
+          <w:lang w:val="nl-NL"/>
+        </w:rPr>
+        <w:t>Buk (</w:t>
+      </w:r>
+      <w:proofErr w:type="spellStart"/>
+      <w:r>
+        <w:rPr>
+          <w:lang w:val="nl-NL"/>
+        </w:rPr>
+        <w:t>crouch</w:t>
+      </w:r>
+      <w:proofErr w:type="spellEnd"/>
+      <w:r>
+        <w:rPr>
+          <w:lang w:val="nl-NL"/>
+        </w:rPr>
+        <w:t>) functie (</w:t>
+      </w:r>
+      <w:proofErr w:type="spellStart"/>
+      <w:r>
+        <w:rPr>
+          <w:lang w:val="nl-NL"/>
+        </w:rPr>
+        <w:t>player</w:t>
+      </w:r>
+      <w:proofErr w:type="spellEnd"/>
+      <w:r>
+        <w:rPr>
+          <w:lang w:val="nl-NL"/>
+        </w:rPr>
+        <w:t xml:space="preserve"> controller) + netwerk</w:t>
+      </w:r>
+    </w:p>
+    <w:p>
+      <w:pPr>
+        <w:pStyle w:val="ListParagraph"/>
+        <w:numPr>
+          <w:ilvl w:val="0"/>
+          <w:numId w:val="1"/>
+        </w:numPr>
+        <w:rPr>
+          <w:lang w:val="nl-NL"/>
+        </w:rPr>
+      </w:pPr>
+      <w:r>
+        <w:rPr>
+          <w:lang w:val="nl-NL"/>
+        </w:rPr>
+        <w:t>Loop input tegenhouden lucht (</w:t>
+      </w:r>
+      <w:proofErr w:type="spellStart"/>
+      <w:r>
+        <w:rPr>
+          <w:lang w:val="nl-NL"/>
+        </w:rPr>
+        <w:t>player</w:t>
+      </w:r>
+      <w:proofErr w:type="spellEnd"/>
+      <w:r>
+        <w:rPr>
+          <w:lang w:val="nl-NL"/>
+        </w:rPr>
+        <w:t xml:space="preserve"> controller)</w:t>
+      </w:r>
+    </w:p>
+    <w:p>
+      <w:pPr>
+        <w:pStyle w:val="ListParagraph"/>
+        <w:numPr>
+          <w:ilvl w:val="0"/>
+          <w:numId w:val="1"/>
+        </w:numPr>
+      </w:pPr>
+      <w:r>
+        <w:t>Flash muzzle</w:t>
+      </w:r>
+      <w:r>
+        <w:t xml:space="preserve"> </w:t>
+      </w:r>
+      <w:r>
+        <w:t>+</w:t>
+      </w:r>
+      <w:r>
+        <w:t xml:space="preserve"> </w:t>
+      </w:r>
+      <w:r>
+        <w:t xml:space="preserve">light + line renderer </w:t>
+      </w:r>
+      <w:proofErr w:type="spellStart"/>
+      <w:r>
+        <w:t>netwerk</w:t>
+      </w:r>
+      <w:proofErr w:type="spellEnd"/>
+    </w:p>
+    <w:p>
+      <w:pPr>
+        <w:pStyle w:val="ListParagraph"/>
+        <w:numPr>
+          <w:ilvl w:val="0"/>
+          <w:numId w:val="1"/>
+        </w:numPr>
+      </w:pPr>
+      <w:proofErr w:type="spellStart"/>
+      <w:r>
+        <w:t>Dood-animaties</w:t>
+      </w:r>
+      <w:proofErr w:type="spellEnd"/>
+    </w:p>
+    <w:p>
+      <w:pPr>
+        <w:pStyle w:val="ListParagraph"/>
+        <w:numPr>
+          <w:ilvl w:val="0"/>
+          <w:numId w:val="1"/>
+        </w:numPr>
+      </w:pPr>
+      <w:proofErr w:type="spellStart"/>
+      <w:r>
+        <w:t>Geluid</w:t>
+      </w:r>
+      <w:proofErr w:type="spellEnd"/>
+    </w:p>
+    <w:p>
+      <w:pPr>
+        <w:pStyle w:val="ListParagraph"/>
+        <w:numPr>
+          <w:ilvl w:val="0"/>
+          <w:numId w:val="1"/>
+        </w:numPr>
+        <w:rPr>
+          <w:lang w:val="nl-NL"/>
+        </w:rPr>
+      </w:pPr>
+      <w:r>
+        <w:rPr>
+          <w:lang w:val="nl-NL"/>
+        </w:rPr>
+        <w:t>Tafels en stoelen II (interessante tafels en stoelen)</w:t>
+      </w:r>
+    </w:p>
+    <w:p>
+      <w:pPr>
+        <w:pStyle w:val="ListParagraph"/>
+        <w:numPr>
+          <w:ilvl w:val="0"/>
+          <w:numId w:val="1"/>
+        </w:numPr>
+        <w:rPr>
+          <w:lang w:val="nl-NL"/>
+        </w:rPr>
+      </w:pPr>
+      <w:r>
+        <w:rPr>
+          <w:lang w:val="nl-NL"/>
+        </w:rPr>
+        <w:t>Textures</w:t>
+      </w:r>
     </w:p>
     <w:p>
       <w:pPr>
@@ -630,6 +634,7 @@
     <w:lsdException w:name="HTML Sample" w:semiHidden="1" w:unhideWhenUsed="1"/>
     <w:lsdException w:name="HTML Typewriter" w:semiHidden="1" w:unhideWhenUsed="1"/>
     <w:lsdException w:name="HTML Variable" w:semiHidden="1" w:unhideWhenUsed="1"/>
+    <w:lsdException w:name="Normal Table" w:semiHidden="1" w:unhideWhenUsed="1"/>
     <w:lsdException w:name="annotation subject" w:semiHidden="1" w:unhideWhenUsed="1"/>
     <w:lsdException w:name="No List" w:semiHidden="1" w:unhideWhenUsed="1"/>
     <w:lsdException w:name="Outline List 1" w:semiHidden="1" w:unhideWhenUsed="1"/>
@@ -676,8 +681,10 @@
     <w:lsdException w:name="Table Subtle 2" w:semiHidden="1" w:unhideWhenUsed="1"/>
     <w:lsdException w:name="Table Web 1" w:semiHidden="1" w:unhideWhenUsed="1"/>
     <w:lsdException w:name="Table Web 2" w:semiHidden="1" w:unhideWhenUsed="1"/>
+    <w:lsdException w:name="Table Web 3" w:semiHidden="1" w:unhideWhenUsed="1"/>
     <w:lsdException w:name="Balloon Text" w:semiHidden="1" w:unhideWhenUsed="1"/>
     <w:lsdException w:name="Table Grid" w:uiPriority="39"/>
+    <w:lsdException w:name="Table Theme" w:semiHidden="1" w:unhideWhenUsed="1"/>
     <w:lsdException w:name="Placeholder Text" w:semiHidden="1"/>
     <w:lsdException w:name="No Spacing" w:uiPriority="1" w:qFormat="1"/>
     <w:lsdException w:name="Light Shading" w:uiPriority="60"/>

</xml_diff>